<commit_message>
adjust scripts and doc
</commit_message>
<xml_diff>
--- a/Docker-Yolo/YOLO-ON-DOCKER-GITHUB.docx
+++ b/Docker-Yolo/YOLO-ON-DOCKER-GITHUB.docx
@@ -171,8 +171,16 @@
         <w:rPr>
           <w:lang w:val="en-US"/>
         </w:rPr>
-        <w:t>VGG-2-Yolo-annotations.ipynb</w:t>
-      </w:r>
+        <w:t>VGG-2-Yolo-</w:t>
+      </w:r>
+      <w:proofErr w:type="gramStart"/>
+      <w:r>
+        <w:rPr>
+          <w:lang w:val="en-US"/>
+        </w:rPr>
+        <w:t>annotations.ipynb</w:t>
+      </w:r>
+      <w:proofErr w:type="gramEnd"/>
       <w:r>
         <w:rPr>
           <w:lang w:val="en-US"/>
@@ -597,7 +605,21 @@
         <w:rPr>
           <w:lang w:val="en-US"/>
         </w:rPr>
-        <w:t>The above files will be later on uploaded on the EC2 where the docker image run</w:t>
+        <w:t xml:space="preserve">The above files will be </w:t>
+      </w:r>
+      <w:proofErr w:type="gramStart"/>
+      <w:r>
+        <w:rPr>
+          <w:lang w:val="en-US"/>
+        </w:rPr>
+        <w:t>later on</w:t>
+      </w:r>
+      <w:proofErr w:type="gramEnd"/>
+      <w:r>
+        <w:rPr>
+          <w:lang w:val="en-US"/>
+        </w:rPr>
+        <w:t xml:space="preserve"> uploaded on the EC2 where the docker image run</w:t>
       </w:r>
       <w:r>
         <w:rPr>
@@ -1216,7 +1238,14 @@
         <w:rPr>
           <w:lang w:val="en-US"/>
         </w:rPr>
-        <w:t>&lt;container-name&gt;</w:t>
+        <w:t>&lt;container-name</w:t>
+      </w:r>
+      <w:proofErr w:type="gramStart"/>
+      <w:r>
+        <w:rPr>
+          <w:lang w:val="en-US"/>
+        </w:rPr>
+        <w:t>&gt;</w:t>
       </w:r>
       <w:r>
         <w:rPr>
@@ -1224,6 +1253,7 @@
         </w:rPr>
         <w:t xml:space="preserve"> .</w:t>
       </w:r>
+      <w:proofErr w:type="gramEnd"/>
     </w:p>
     <w:p>
       <w:pPr>
@@ -1276,7 +1306,14 @@
         <w:rPr>
           <w:lang w:val="en-US"/>
         </w:rPr>
-        <w:t>yolo-container</w:t>
+        <w:t>yolo-</w:t>
+      </w:r>
+      <w:proofErr w:type="gramStart"/>
+      <w:r>
+        <w:rPr>
+          <w:lang w:val="en-US"/>
+        </w:rPr>
+        <w:t>container</w:t>
       </w:r>
       <w:r>
         <w:rPr>
@@ -1284,6 +1321,7 @@
         </w:rPr>
         <w:t xml:space="preserve"> .</w:t>
       </w:r>
+      <w:proofErr w:type="gramEnd"/>
     </w:p>
     <w:p>
       <w:pPr>
@@ -1296,11 +1334,19 @@
           <w:lang w:val="en-US"/>
         </w:rPr>
       </w:pPr>
-      <w:r>
-        <w:rPr>
-          <w:lang w:val="en-US"/>
-        </w:rPr>
-        <w:t>The final result will be</w:t>
+      <w:proofErr w:type="gramStart"/>
+      <w:r>
+        <w:rPr>
+          <w:lang w:val="en-US"/>
+        </w:rPr>
+        <w:t>The final result</w:t>
+      </w:r>
+      <w:proofErr w:type="gramEnd"/>
+      <w:r>
+        <w:rPr>
+          <w:lang w:val="en-US"/>
+        </w:rPr>
+        <w:t xml:space="preserve"> will be</w:t>
       </w:r>
       <w:r>
         <w:rPr>
@@ -2459,6 +2505,52 @@
       <w:pPr>
         <w:pStyle w:val="ListParagraph"/>
         <w:numPr>
+          <w:ilvl w:val="5"/>
+          <w:numId w:val="6"/>
+        </w:numPr>
+        <w:rPr>
+          <w:lang w:val="en-US"/>
+        </w:rPr>
+      </w:pPr>
+      <w:r>
+        <w:rPr>
+          <w:lang w:val="en-US"/>
+        </w:rPr>
+        <w:t xml:space="preserve">&gt;&gt; </w:t>
+      </w:r>
+      <w:proofErr w:type="spellStart"/>
+      <w:r>
+        <w:rPr>
+          <w:lang w:val="en-US"/>
+        </w:rPr>
+        <w:t>sudo</w:t>
+      </w:r>
+      <w:proofErr w:type="spellEnd"/>
+      <w:r>
+        <w:rPr>
+          <w:lang w:val="en-US"/>
+        </w:rPr>
+        <w:t xml:space="preserve"> </w:t>
+      </w:r>
+      <w:r>
+        <w:rPr>
+          <w:lang w:val="en-US"/>
+        </w:rPr>
+        <w:t xml:space="preserve">docker container </w:t>
+      </w:r>
+      <w:proofErr w:type="spellStart"/>
+      <w:r>
+        <w:rPr>
+          <w:lang w:val="en-US"/>
+        </w:rPr>
+        <w:t>ps</w:t>
+      </w:r>
+      <w:proofErr w:type="spellEnd"/>
+    </w:p>
+    <w:p>
+      <w:pPr>
+        <w:pStyle w:val="ListParagraph"/>
+        <w:numPr>
           <w:ilvl w:val="3"/>
           <w:numId w:val="6"/>
         </w:numPr>
@@ -2484,7 +2576,14 @@
         <w:rPr>
           <w:lang w:val="en-US"/>
         </w:rPr>
-        <w:t xml:space="preserve"> all</w:t>
+        <w:t xml:space="preserve"> </w:t>
+      </w:r>
+      <w:proofErr w:type="gramStart"/>
+      <w:r>
+        <w:rPr>
+          <w:lang w:val="en-US"/>
+        </w:rPr>
+        <w:t>all</w:t>
       </w:r>
       <w:r>
         <w:rPr>
@@ -2492,6 +2591,7 @@
         </w:rPr>
         <w:t xml:space="preserve"> :</w:t>
       </w:r>
+      <w:proofErr w:type="gramEnd"/>
       <w:r>
         <w:rPr>
           <w:lang w:val="en-US"/>
@@ -2534,13 +2634,7 @@
         <w:rPr>
           <w:lang w:val="en-US"/>
         </w:rPr>
-        <w:t>-p 80:8090</w:t>
-      </w:r>
-      <w:r>
-        <w:rPr>
-          <w:lang w:val="en-US"/>
-        </w:rPr>
-        <w:t xml:space="preserve"> </w:t>
+        <w:t xml:space="preserve">-p 80:8090 </w:t>
       </w:r>
       <w:r>
         <w:rPr>
@@ -2728,6 +2822,7 @@
         <w:t xml:space="preserve">Download some weights for the </w:t>
       </w:r>
       <w:proofErr w:type="spellStart"/>
+      <w:proofErr w:type="gramStart"/>
       <w:r>
         <w:rPr>
           <w:lang w:val="en-US"/>
@@ -2735,6 +2830,7 @@
         <w:t>coco.dataset</w:t>
       </w:r>
       <w:proofErr w:type="spellEnd"/>
+      <w:proofErr w:type="gramEnd"/>
       <w:r>
         <w:rPr>
           <w:lang w:val="en-US"/>
@@ -2816,7 +2912,21 @@
         <w:rPr>
           <w:lang w:val="en-US"/>
         </w:rPr>
-        <w:t>&gt;&gt;&gt;&gt; ./darknet detector test ./</w:t>
+        <w:t>&gt;&gt;&gt;</w:t>
+      </w:r>
+      <w:proofErr w:type="gramStart"/>
+      <w:r>
+        <w:rPr>
+          <w:lang w:val="en-US"/>
+        </w:rPr>
+        <w:t>&gt; .</w:t>
+      </w:r>
+      <w:proofErr w:type="gramEnd"/>
+      <w:r>
+        <w:rPr>
+          <w:lang w:val="en-US"/>
+        </w:rPr>
+        <w:t>/darknet detector test ./</w:t>
       </w:r>
       <w:proofErr w:type="spellStart"/>
       <w:r>
@@ -2916,6 +3026,7 @@
         <w:rPr>
           <w:lang w:val="en-US"/>
         </w:rPr>
+        <w:lastRenderedPageBreak/>
         <w:t>Adjust the parameters in yolo-</w:t>
       </w:r>
       <w:proofErr w:type="spellStart"/>
@@ -2936,7 +3047,21 @@
         <w:rPr>
           <w:lang w:val="en-US"/>
         </w:rPr>
-        <w:t>match your needs (e.g. batch size, height and width)</w:t>
+        <w:t xml:space="preserve">match your needs (e.g. batch size, </w:t>
+      </w:r>
+      <w:proofErr w:type="gramStart"/>
+      <w:r>
+        <w:rPr>
+          <w:lang w:val="en-US"/>
+        </w:rPr>
+        <w:t>height</w:t>
+      </w:r>
+      <w:proofErr w:type="gramEnd"/>
+      <w:r>
+        <w:rPr>
+          <w:lang w:val="en-US"/>
+        </w:rPr>
+        <w:t xml:space="preserve"> and width)</w:t>
       </w:r>
     </w:p>
     <w:p>
@@ -2954,7 +3079,6 @@
         <w:rPr>
           <w:lang w:val="en-US"/>
         </w:rPr>
-        <w:lastRenderedPageBreak/>
         <w:t>Start a run</w:t>
       </w:r>
       <w:r>

</xml_diff>

<commit_message>
add EC2 spec for flask
</commit_message>
<xml_diff>
--- a/Docker-Yolo/YOLO-ON-DOCKER-GITHUB.docx
+++ b/Docker-Yolo/YOLO-ON-DOCKER-GITHUB.docx
@@ -171,8 +171,16 @@
         <w:rPr>
           <w:lang w:val="en-US"/>
         </w:rPr>
-        <w:t>VGG-2-Yolo-annotations.ipynb</w:t>
-      </w:r>
+        <w:t>VGG-2-Yolo-</w:t>
+      </w:r>
+      <w:proofErr w:type="gramStart"/>
+      <w:r>
+        <w:rPr>
+          <w:lang w:val="en-US"/>
+        </w:rPr>
+        <w:t>annotations.ipynb</w:t>
+      </w:r>
+      <w:proofErr w:type="gramEnd"/>
       <w:r>
         <w:rPr>
           <w:lang w:val="en-US"/>
@@ -597,7 +605,21 @@
         <w:rPr>
           <w:lang w:val="en-US"/>
         </w:rPr>
-        <w:t>The above files will be later on uploaded on the EC2 where the docker image run</w:t>
+        <w:t xml:space="preserve">The above files will be </w:t>
+      </w:r>
+      <w:proofErr w:type="gramStart"/>
+      <w:r>
+        <w:rPr>
+          <w:lang w:val="en-US"/>
+        </w:rPr>
+        <w:t>later on</w:t>
+      </w:r>
+      <w:proofErr w:type="gramEnd"/>
+      <w:r>
+        <w:rPr>
+          <w:lang w:val="en-US"/>
+        </w:rPr>
+        <w:t xml:space="preserve"> uploaded on the EC2 where the docker image run</w:t>
       </w:r>
       <w:r>
         <w:rPr>
@@ -1216,7 +1238,14 @@
         <w:rPr>
           <w:lang w:val="en-US"/>
         </w:rPr>
-        <w:t>&lt;container-name&gt;</w:t>
+        <w:t>&lt;container-name</w:t>
+      </w:r>
+      <w:proofErr w:type="gramStart"/>
+      <w:r>
+        <w:rPr>
+          <w:lang w:val="en-US"/>
+        </w:rPr>
+        <w:t>&gt;</w:t>
       </w:r>
       <w:r>
         <w:rPr>
@@ -1224,6 +1253,7 @@
         </w:rPr>
         <w:t xml:space="preserve"> .</w:t>
       </w:r>
+      <w:proofErr w:type="gramEnd"/>
     </w:p>
     <w:p>
       <w:pPr>
@@ -1276,7 +1306,14 @@
         <w:rPr>
           <w:lang w:val="en-US"/>
         </w:rPr>
-        <w:t>yolo-container</w:t>
+        <w:t>yolo-</w:t>
+      </w:r>
+      <w:proofErr w:type="gramStart"/>
+      <w:r>
+        <w:rPr>
+          <w:lang w:val="en-US"/>
+        </w:rPr>
+        <w:t>container</w:t>
       </w:r>
       <w:r>
         <w:rPr>
@@ -1284,6 +1321,7 @@
         </w:rPr>
         <w:t xml:space="preserve"> .</w:t>
       </w:r>
+      <w:proofErr w:type="gramEnd"/>
     </w:p>
     <w:p>
       <w:pPr>
@@ -1296,11 +1334,19 @@
           <w:lang w:val="en-US"/>
         </w:rPr>
       </w:pPr>
-      <w:r>
-        <w:rPr>
-          <w:lang w:val="en-US"/>
-        </w:rPr>
-        <w:t>The final result will be</w:t>
+      <w:proofErr w:type="gramStart"/>
+      <w:r>
+        <w:rPr>
+          <w:lang w:val="en-US"/>
+        </w:rPr>
+        <w:t>The final result</w:t>
+      </w:r>
+      <w:proofErr w:type="gramEnd"/>
+      <w:r>
+        <w:rPr>
+          <w:lang w:val="en-US"/>
+        </w:rPr>
+        <w:t xml:space="preserve"> will be</w:t>
       </w:r>
       <w:r>
         <w:rPr>
@@ -2530,7 +2576,14 @@
         <w:rPr>
           <w:lang w:val="en-US"/>
         </w:rPr>
-        <w:t xml:space="preserve"> all</w:t>
+        <w:t xml:space="preserve"> </w:t>
+      </w:r>
+      <w:proofErr w:type="gramStart"/>
+      <w:r>
+        <w:rPr>
+          <w:lang w:val="en-US"/>
+        </w:rPr>
+        <w:t>all</w:t>
       </w:r>
       <w:r>
         <w:rPr>
@@ -2538,6 +2591,7 @@
         </w:rPr>
         <w:t xml:space="preserve"> :</w:t>
       </w:r>
+      <w:proofErr w:type="gramEnd"/>
       <w:r>
         <w:rPr>
           <w:lang w:val="en-US"/>
@@ -2768,6 +2822,7 @@
         <w:t xml:space="preserve">Download some weights for the </w:t>
       </w:r>
       <w:proofErr w:type="spellStart"/>
+      <w:proofErr w:type="gramStart"/>
       <w:r>
         <w:rPr>
           <w:lang w:val="en-US"/>
@@ -2775,6 +2830,7 @@
         <w:t>coco.dataset</w:t>
       </w:r>
       <w:proofErr w:type="spellEnd"/>
+      <w:proofErr w:type="gramEnd"/>
       <w:r>
         <w:rPr>
           <w:lang w:val="en-US"/>
@@ -2856,7 +2912,21 @@
         <w:rPr>
           <w:lang w:val="en-US"/>
         </w:rPr>
-        <w:t>&gt;&gt;&gt;&gt; ./darknet detector test ./</w:t>
+        <w:t>&gt;&gt;&gt;</w:t>
+      </w:r>
+      <w:proofErr w:type="gramStart"/>
+      <w:r>
+        <w:rPr>
+          <w:lang w:val="en-US"/>
+        </w:rPr>
+        <w:t>&gt; .</w:t>
+      </w:r>
+      <w:proofErr w:type="gramEnd"/>
+      <w:r>
+        <w:rPr>
+          <w:lang w:val="en-US"/>
+        </w:rPr>
+        <w:t>/darknet detector test ./</w:t>
       </w:r>
       <w:proofErr w:type="spellStart"/>
       <w:r>
@@ -2977,7 +3047,21 @@
         <w:rPr>
           <w:lang w:val="en-US"/>
         </w:rPr>
-        <w:t>match your needs (e.g. batch size, height and width)</w:t>
+        <w:t xml:space="preserve">match your needs (e.g. batch size, </w:t>
+      </w:r>
+      <w:proofErr w:type="gramStart"/>
+      <w:r>
+        <w:rPr>
+          <w:lang w:val="en-US"/>
+        </w:rPr>
+        <w:t>height</w:t>
+      </w:r>
+      <w:proofErr w:type="gramEnd"/>
+      <w:r>
+        <w:rPr>
+          <w:lang w:val="en-US"/>
+        </w:rPr>
+        <w:t xml:space="preserve"> and width)</w:t>
       </w:r>
     </w:p>
     <w:p>
@@ -3763,7 +3847,13 @@
         <w:rPr>
           <w:lang w:val="en-US"/>
         </w:rPr>
-        <w:t>Run the docker container with the following command:</w:t>
+        <w:t xml:space="preserve">Start an EC2 instance </w:t>
+      </w:r>
+      <w:r>
+        <w:rPr>
+          <w:lang w:val="en-US"/>
+        </w:rPr>
+        <w:t>according to the below template:</w:t>
       </w:r>
     </w:p>
     <w:p>
@@ -3781,35 +3871,95 @@
         <w:rPr>
           <w:lang w:val="en-US"/>
         </w:rPr>
-        <w:t xml:space="preserve">&gt;&gt; </w:t>
-      </w:r>
-      <w:proofErr w:type="spellStart"/>
-      <w:r>
-        <w:rPr>
-          <w:lang w:val="en-US"/>
-        </w:rPr>
-        <w:t>sudo</w:t>
-      </w:r>
-      <w:proofErr w:type="spellEnd"/>
-      <w:r>
-        <w:rPr>
-          <w:lang w:val="en-US"/>
-        </w:rPr>
-        <w:t xml:space="preserve"> docker run -d --rm -p 8090:8090 --</w:t>
-      </w:r>
-      <w:proofErr w:type="spellStart"/>
-      <w:r>
-        <w:rPr>
-          <w:lang w:val="en-US"/>
-        </w:rPr>
-        <w:t>gpus</w:t>
-      </w:r>
-      <w:proofErr w:type="spellEnd"/>
-      <w:r>
-        <w:rPr>
-          <w:lang w:val="en-US"/>
-        </w:rPr>
-        <w:t xml:space="preserve"> all -v ~/exchange:/exchange yolo-custom-folders-flask python3 darknet/flask-API/flask_api.py</w:t>
+        <w:t xml:space="preserve">EC2 Type: </w:t>
+      </w:r>
+    </w:p>
+    <w:p>
+      <w:pPr>
+        <w:pStyle w:val="ListParagraph"/>
+        <w:numPr>
+          <w:ilvl w:val="2"/>
+          <w:numId w:val="10"/>
+        </w:numPr>
+        <w:rPr>
+          <w:lang w:val="en-US"/>
+        </w:rPr>
+      </w:pPr>
+      <w:r>
+        <w:rPr>
+          <w:lang w:val="en-US"/>
+        </w:rPr>
+        <w:t>For production like deployment ==&gt; p</w:t>
+      </w:r>
+      <w:proofErr w:type="gramStart"/>
+      <w:r>
+        <w:rPr>
+          <w:lang w:val="en-US"/>
+        </w:rPr>
+        <w:t>2.xlarge</w:t>
+      </w:r>
+      <w:proofErr w:type="gramEnd"/>
+      <w:r>
+        <w:rPr>
+          <w:lang w:val="en-US"/>
+        </w:rPr>
+        <w:t xml:space="preserve"> </w:t>
+      </w:r>
+    </w:p>
+    <w:p>
+      <w:pPr>
+        <w:pStyle w:val="ListParagraph"/>
+        <w:numPr>
+          <w:ilvl w:val="2"/>
+          <w:numId w:val="10"/>
+        </w:numPr>
+        <w:rPr>
+          <w:lang w:val="en-US"/>
+        </w:rPr>
+      </w:pPr>
+      <w:r>
+        <w:rPr>
+          <w:lang w:val="en-US"/>
+        </w:rPr>
+        <w:t>For testing purpose (</w:t>
+      </w:r>
+      <w:r>
+        <w:rPr>
+          <w:lang w:val="en-US"/>
+        </w:rPr>
+        <w:t xml:space="preserve">e.g. without </w:t>
+      </w:r>
+      <w:r>
+        <w:rPr>
+          <w:lang w:val="en-US"/>
+        </w:rPr>
+        <w:t>perform</w:t>
+      </w:r>
+      <w:r>
+        <w:rPr>
+          <w:lang w:val="en-US"/>
+        </w:rPr>
+        <w:t>ing</w:t>
+      </w:r>
+      <w:r>
+        <w:rPr>
+          <w:lang w:val="en-US"/>
+        </w:rPr>
+        <w:t xml:space="preserve"> the detection, so no need of GPUs) ==&gt; t</w:t>
+      </w:r>
+      <w:proofErr w:type="gramStart"/>
+      <w:r>
+        <w:rPr>
+          <w:lang w:val="en-US"/>
+        </w:rPr>
+        <w:t>2.micro</w:t>
+      </w:r>
+      <w:proofErr w:type="gramEnd"/>
+      <w:r>
+        <w:rPr>
+          <w:lang w:val="en-US"/>
+        </w:rPr>
+        <w:t xml:space="preserve"> </w:t>
       </w:r>
     </w:p>
     <w:p>
@@ -3827,7 +3977,7 @@
         <w:rPr>
           <w:lang w:val="en-US"/>
         </w:rPr>
-        <w:t xml:space="preserve">The above command </w:t>
+        <w:t xml:space="preserve">AMI: </w:t>
       </w:r>
     </w:p>
     <w:p>
@@ -3845,13 +3995,25 @@
         <w:rPr>
           <w:lang w:val="en-US"/>
         </w:rPr>
-        <w:t xml:space="preserve">runs the container in detached </w:t>
-      </w:r>
-      <w:r>
-        <w:rPr>
-          <w:lang w:val="en-US"/>
-        </w:rPr>
-        <w:t>mode</w:t>
+        <w:t xml:space="preserve">Deep Learning AMI (Ubuntu 18.04) Version 36.0 ==&gt; ami-01bd6a1621a6968d7 </w:t>
+      </w:r>
+    </w:p>
+    <w:p>
+      <w:pPr>
+        <w:pStyle w:val="ListParagraph"/>
+        <w:numPr>
+          <w:ilvl w:val="1"/>
+          <w:numId w:val="10"/>
+        </w:numPr>
+        <w:rPr>
+          <w:lang w:val="en-US"/>
+        </w:rPr>
+      </w:pPr>
+      <w:r>
+        <w:rPr>
+          <w:lang w:val="en-US"/>
+        </w:rPr>
+        <w:t xml:space="preserve">IAM Role: </w:t>
       </w:r>
     </w:p>
     <w:p>
@@ -3869,55 +4031,25 @@
         <w:rPr>
           <w:lang w:val="en-US"/>
         </w:rPr>
-        <w:t xml:space="preserve">maps </w:t>
-      </w:r>
-      <w:r>
-        <w:rPr>
-          <w:lang w:val="en-US"/>
-        </w:rPr>
-        <w:t xml:space="preserve">port 8090 on the EC2 host to </w:t>
-      </w:r>
-      <w:r>
-        <w:rPr>
-          <w:lang w:val="en-US"/>
-        </w:rPr>
-        <w:t>container</w:t>
-      </w:r>
-      <w:r>
-        <w:rPr>
-          <w:lang w:val="en-US"/>
-        </w:rPr>
-        <w:t xml:space="preserve"> port 8090 </w:t>
-      </w:r>
-      <w:r>
-        <w:rPr>
-          <w:lang w:val="en-US"/>
-        </w:rPr>
-        <w:t>– please check out this article</w:t>
-      </w:r>
-      <w:r>
-        <w:rPr>
-          <w:lang w:val="en-US"/>
-        </w:rPr>
-        <w:t xml:space="preserve"> </w:t>
-      </w:r>
-      <w:r>
-        <w:rPr>
-          <w:lang w:val="en-US"/>
-        </w:rPr>
-        <w:t>https://pythonspeed.com/articles/docker-connection-refused/</w:t>
-      </w:r>
-      <w:r>
-        <w:rPr>
-          <w:lang w:val="en-US"/>
-        </w:rPr>
-        <w:t xml:space="preserve"> for some additional info about what’s needed </w:t>
-      </w:r>
-      <w:r>
-        <w:rPr>
-          <w:lang w:val="en-US"/>
-        </w:rPr>
-        <w:t>to successfully run the flask API on docker</w:t>
+        <w:t xml:space="preserve">Grant full access to S3 Buckets </w:t>
+      </w:r>
+    </w:p>
+    <w:p>
+      <w:pPr>
+        <w:pStyle w:val="ListParagraph"/>
+        <w:numPr>
+          <w:ilvl w:val="1"/>
+          <w:numId w:val="10"/>
+        </w:numPr>
+        <w:rPr>
+          <w:lang w:val="en-US"/>
+        </w:rPr>
+      </w:pPr>
+      <w:r>
+        <w:rPr>
+          <w:lang w:val="en-US"/>
+        </w:rPr>
+        <w:t xml:space="preserve">Sec Group: </w:t>
       </w:r>
     </w:p>
     <w:p>
@@ -3935,7 +4067,7 @@
         <w:rPr>
           <w:lang w:val="en-US"/>
         </w:rPr>
-        <w:t>runs the script flask_api.py (inside the container) which is the script that has the flask API</w:t>
+        <w:t>Ensure communications are allowed for port 8090</w:t>
       </w:r>
     </w:p>
     <w:p>
@@ -3953,7 +4085,7 @@
         <w:rPr>
           <w:lang w:val="en-US"/>
         </w:rPr>
-        <w:t xml:space="preserve">The flask API implemented in the container </w:t>
+        <w:t>Run the docker container with the following command:</w:t>
       </w:r>
     </w:p>
     <w:p>
@@ -3971,7 +4103,36 @@
         <w:rPr>
           <w:lang w:val="en-US"/>
         </w:rPr>
-        <w:t xml:space="preserve">Listens to all the container network interfaces and port 8090 </w:t>
+        <w:lastRenderedPageBreak/>
+        <w:t xml:space="preserve">&gt;&gt; </w:t>
+      </w:r>
+      <w:proofErr w:type="spellStart"/>
+      <w:r>
+        <w:rPr>
+          <w:lang w:val="en-US"/>
+        </w:rPr>
+        <w:t>sudo</w:t>
+      </w:r>
+      <w:proofErr w:type="spellEnd"/>
+      <w:r>
+        <w:rPr>
+          <w:lang w:val="en-US"/>
+        </w:rPr>
+        <w:t xml:space="preserve"> docker run -d --rm -p 8090:8090 --</w:t>
+      </w:r>
+      <w:proofErr w:type="spellStart"/>
+      <w:r>
+        <w:rPr>
+          <w:lang w:val="en-US"/>
+        </w:rPr>
+        <w:t>gpus</w:t>
+      </w:r>
+      <w:proofErr w:type="spellEnd"/>
+      <w:r>
+        <w:rPr>
+          <w:lang w:val="en-US"/>
+        </w:rPr>
+        <w:t xml:space="preserve"> all -v ~/exchange:/exchange yolo-custom-folders-flask python3 darknet/flask-API/flask_api.py</w:t>
       </w:r>
     </w:p>
     <w:p>
@@ -3989,31 +4150,7 @@
         <w:rPr>
           <w:lang w:val="en-US"/>
         </w:rPr>
-        <w:t xml:space="preserve">exposes </w:t>
-      </w:r>
-      <w:r>
-        <w:rPr>
-          <w:lang w:val="en-US"/>
-        </w:rPr>
-        <w:t xml:space="preserve">1 </w:t>
-      </w:r>
-      <w:r>
-        <w:rPr>
-          <w:lang w:val="en-US"/>
-        </w:rPr>
-        <w:t>endpoint</w:t>
-      </w:r>
-      <w:r>
-        <w:rPr>
-          <w:lang w:val="en-US"/>
-        </w:rPr>
-        <w:t xml:space="preserve"> / and 2 methods, namely GET and POST</w:t>
-      </w:r>
-      <w:r>
-        <w:rPr>
-          <w:lang w:val="en-US"/>
-        </w:rPr>
-        <w:t>:</w:t>
+        <w:t xml:space="preserve">The above command </w:t>
       </w:r>
     </w:p>
     <w:p>
@@ -4031,38 +4168,13 @@
         <w:rPr>
           <w:lang w:val="en-US"/>
         </w:rPr>
-        <w:lastRenderedPageBreak/>
-        <w:t xml:space="preserve">POST + </w:t>
-      </w:r>
-      <w:r>
-        <w:rPr>
-          <w:lang w:val="en-US"/>
-        </w:rPr>
-        <w:t>/</w:t>
-      </w:r>
-      <w:r>
-        <w:rPr>
-          <w:lang w:val="en-US"/>
-        </w:rPr>
-        <w:t xml:space="preserve"> = </w:t>
-      </w:r>
-      <w:r>
-        <w:rPr>
-          <w:lang w:val="en-US"/>
-        </w:rPr>
-        <w:t xml:space="preserve">triggers the detection on </w:t>
-      </w:r>
-      <w:r>
-        <w:rPr>
-          <w:lang w:val="en-US"/>
-        </w:rPr>
-        <w:t>an image</w:t>
-      </w:r>
-      <w:r>
-        <w:rPr>
-          <w:lang w:val="en-US"/>
-        </w:rPr>
-        <w:t xml:space="preserve"> saved in the S3 bucket</w:t>
+        <w:t xml:space="preserve">runs the container in detached </w:t>
+      </w:r>
+      <w:r>
+        <w:rPr>
+          <w:lang w:val="en-US"/>
+        </w:rPr>
+        <w:t>mode</w:t>
       </w:r>
     </w:p>
     <w:p>
@@ -4080,19 +4192,105 @@
         <w:rPr>
           <w:lang w:val="en-US"/>
         </w:rPr>
-        <w:t xml:space="preserve">GET + / = returns just some info </w:t>
-      </w:r>
-      <w:r>
-        <w:rPr>
-          <w:lang w:val="en-US"/>
-        </w:rPr>
-        <w:t xml:space="preserve">about the </w:t>
-      </w:r>
-      <w:r>
-        <w:rPr>
-          <w:lang w:val="en-US"/>
-        </w:rPr>
-        <w:t>flask API</w:t>
+        <w:t xml:space="preserve">maps </w:t>
+      </w:r>
+      <w:r>
+        <w:rPr>
+          <w:lang w:val="en-US"/>
+        </w:rPr>
+        <w:t xml:space="preserve">port 8090 on the EC2 host to </w:t>
+      </w:r>
+      <w:r>
+        <w:rPr>
+          <w:lang w:val="en-US"/>
+        </w:rPr>
+        <w:t>container</w:t>
+      </w:r>
+      <w:r>
+        <w:rPr>
+          <w:lang w:val="en-US"/>
+        </w:rPr>
+        <w:t xml:space="preserve"> port 8090 </w:t>
+      </w:r>
+      <w:r>
+        <w:rPr>
+          <w:lang w:val="en-US"/>
+        </w:rPr>
+        <w:t>– please check out this article</w:t>
+      </w:r>
+      <w:r>
+        <w:rPr>
+          <w:lang w:val="en-US"/>
+        </w:rPr>
+        <w:t xml:space="preserve"> </w:t>
+      </w:r>
+      <w:r>
+        <w:rPr>
+          <w:lang w:val="en-US"/>
+        </w:rPr>
+        <w:t>https://pythonspeed.com/articles/docker-connection-refused/</w:t>
+      </w:r>
+      <w:r>
+        <w:rPr>
+          <w:lang w:val="en-US"/>
+        </w:rPr>
+        <w:t xml:space="preserve"> for some additional info about </w:t>
+      </w:r>
+      <w:proofErr w:type="gramStart"/>
+      <w:r>
+        <w:rPr>
+          <w:lang w:val="en-US"/>
+        </w:rPr>
+        <w:t>what’s</w:t>
+      </w:r>
+      <w:proofErr w:type="gramEnd"/>
+      <w:r>
+        <w:rPr>
+          <w:lang w:val="en-US"/>
+        </w:rPr>
+        <w:t xml:space="preserve"> needed </w:t>
+      </w:r>
+      <w:r>
+        <w:rPr>
+          <w:lang w:val="en-US"/>
+        </w:rPr>
+        <w:t>to successfully run the flask API on docker</w:t>
+      </w:r>
+    </w:p>
+    <w:p>
+      <w:pPr>
+        <w:pStyle w:val="ListParagraph"/>
+        <w:numPr>
+          <w:ilvl w:val="2"/>
+          <w:numId w:val="10"/>
+        </w:numPr>
+        <w:rPr>
+          <w:lang w:val="en-US"/>
+        </w:rPr>
+      </w:pPr>
+      <w:r>
+        <w:rPr>
+          <w:lang w:val="en-US"/>
+        </w:rPr>
+        <w:t>runs the script flask_api.py (inside the container) which is the script that has the flask API</w:t>
+      </w:r>
+    </w:p>
+    <w:p>
+      <w:pPr>
+        <w:pStyle w:val="ListParagraph"/>
+        <w:numPr>
+          <w:ilvl w:val="0"/>
+          <w:numId w:val="10"/>
+        </w:numPr>
+        <w:rPr>
+          <w:lang w:val="en-US"/>
+        </w:rPr>
+      </w:pPr>
+      <w:r>
+        <w:rPr>
+          <w:lang w:val="en-US"/>
+        </w:rPr>
+        <w:t xml:space="preserve">The flask API implemented in the container </w:t>
       </w:r>
     </w:p>
     <w:p>
@@ -4110,7 +4308,49 @@
         <w:rPr>
           <w:lang w:val="en-US"/>
         </w:rPr>
-        <w:t>Specifically, to run a detection on an image, the following has to be setup:</w:t>
+        <w:t xml:space="preserve">Listens to all the container network interfaces and port 8090 </w:t>
+      </w:r>
+    </w:p>
+    <w:p>
+      <w:pPr>
+        <w:pStyle w:val="ListParagraph"/>
+        <w:numPr>
+          <w:ilvl w:val="1"/>
+          <w:numId w:val="10"/>
+        </w:numPr>
+        <w:rPr>
+          <w:lang w:val="en-US"/>
+        </w:rPr>
+      </w:pPr>
+      <w:r>
+        <w:rPr>
+          <w:lang w:val="en-US"/>
+        </w:rPr>
+        <w:t xml:space="preserve">exposes </w:t>
+      </w:r>
+      <w:r>
+        <w:rPr>
+          <w:lang w:val="en-US"/>
+        </w:rPr>
+        <w:t xml:space="preserve">1 </w:t>
+      </w:r>
+      <w:r>
+        <w:rPr>
+          <w:lang w:val="en-US"/>
+        </w:rPr>
+        <w:t>endpoint</w:t>
+      </w:r>
+      <w:r>
+        <w:rPr>
+          <w:lang w:val="en-US"/>
+        </w:rPr>
+        <w:t xml:space="preserve"> / and 2 methods, namely GET and POST</w:t>
+      </w:r>
+      <w:r>
+        <w:rPr>
+          <w:lang w:val="en-US"/>
+        </w:rPr>
+        <w:t>:</w:t>
       </w:r>
     </w:p>
     <w:p>
@@ -4128,6 +4368,116 @@
         <w:rPr>
           <w:lang w:val="en-US"/>
         </w:rPr>
+        <w:t xml:space="preserve">POST + </w:t>
+      </w:r>
+      <w:r>
+        <w:rPr>
+          <w:lang w:val="en-US"/>
+        </w:rPr>
+        <w:t>/</w:t>
+      </w:r>
+      <w:r>
+        <w:rPr>
+          <w:lang w:val="en-US"/>
+        </w:rPr>
+        <w:t xml:space="preserve"> = </w:t>
+      </w:r>
+      <w:r>
+        <w:rPr>
+          <w:lang w:val="en-US"/>
+        </w:rPr>
+        <w:t xml:space="preserve">triggers the detection on </w:t>
+      </w:r>
+      <w:r>
+        <w:rPr>
+          <w:lang w:val="en-US"/>
+        </w:rPr>
+        <w:t>an image</w:t>
+      </w:r>
+      <w:r>
+        <w:rPr>
+          <w:lang w:val="en-US"/>
+        </w:rPr>
+        <w:t xml:space="preserve"> saved in the S3 bucket</w:t>
+      </w:r>
+    </w:p>
+    <w:p>
+      <w:pPr>
+        <w:pStyle w:val="ListParagraph"/>
+        <w:numPr>
+          <w:ilvl w:val="2"/>
+          <w:numId w:val="10"/>
+        </w:numPr>
+        <w:rPr>
+          <w:lang w:val="en-US"/>
+        </w:rPr>
+      </w:pPr>
+      <w:r>
+        <w:rPr>
+          <w:lang w:val="en-US"/>
+        </w:rPr>
+        <w:t xml:space="preserve">GET + / = returns just some info </w:t>
+      </w:r>
+      <w:r>
+        <w:rPr>
+          <w:lang w:val="en-US"/>
+        </w:rPr>
+        <w:t xml:space="preserve">about the </w:t>
+      </w:r>
+      <w:r>
+        <w:rPr>
+          <w:lang w:val="en-US"/>
+        </w:rPr>
+        <w:t>flask API</w:t>
+      </w:r>
+    </w:p>
+    <w:p>
+      <w:pPr>
+        <w:pStyle w:val="ListParagraph"/>
+        <w:numPr>
+          <w:ilvl w:val="1"/>
+          <w:numId w:val="10"/>
+        </w:numPr>
+        <w:rPr>
+          <w:lang w:val="en-US"/>
+        </w:rPr>
+      </w:pPr>
+      <w:r>
+        <w:rPr>
+          <w:lang w:val="en-US"/>
+        </w:rPr>
+        <w:t xml:space="preserve">Specifically, to run a detection on an image, the following </w:t>
+      </w:r>
+      <w:proofErr w:type="gramStart"/>
+      <w:r>
+        <w:rPr>
+          <w:lang w:val="en-US"/>
+        </w:rPr>
+        <w:t>has to</w:t>
+      </w:r>
+      <w:proofErr w:type="gramEnd"/>
+      <w:r>
+        <w:rPr>
+          <w:lang w:val="en-US"/>
+        </w:rPr>
+        <w:t xml:space="preserve"> be setup:</w:t>
+      </w:r>
+    </w:p>
+    <w:p>
+      <w:pPr>
+        <w:pStyle w:val="ListParagraph"/>
+        <w:numPr>
+          <w:ilvl w:val="2"/>
+          <w:numId w:val="10"/>
+        </w:numPr>
+        <w:rPr>
+          <w:lang w:val="en-US"/>
+        </w:rPr>
+      </w:pPr>
+      <w:r>
+        <w:rPr>
+          <w:lang w:val="en-US"/>
+        </w:rPr>
         <w:t>Ensure the EC2 where the docker container is running has</w:t>
       </w:r>
       <w:r>
@@ -4212,7 +4562,21 @@
         <w:rPr>
           <w:lang w:val="en-US"/>
         </w:rPr>
-        <w:t xml:space="preserve"> that saves the image on which the detection has to be run</w:t>
+        <w:t xml:space="preserve"> that saves the image on which the detection </w:t>
+      </w:r>
+      <w:proofErr w:type="gramStart"/>
+      <w:r>
+        <w:rPr>
+          <w:lang w:val="en-US"/>
+        </w:rPr>
+        <w:t>has to</w:t>
+      </w:r>
+      <w:proofErr w:type="gramEnd"/>
+      <w:r>
+        <w:rPr>
+          <w:lang w:val="en-US"/>
+        </w:rPr>
+        <w:t xml:space="preserve"> be run</w:t>
       </w:r>
     </w:p>
     <w:p>
@@ -4427,7 +4791,21 @@
         <w:rPr>
           <w:lang w:val="en-US"/>
         </w:rPr>
-        <w:t>: name of the S3 bucket that hosts the image on which detection has to be run</w:t>
+        <w:t xml:space="preserve">: name of the S3 bucket that hosts the image on which detection </w:t>
+      </w:r>
+      <w:proofErr w:type="gramStart"/>
+      <w:r>
+        <w:rPr>
+          <w:lang w:val="en-US"/>
+        </w:rPr>
+        <w:t>has to</w:t>
+      </w:r>
+      <w:proofErr w:type="gramEnd"/>
+      <w:r>
+        <w:rPr>
+          <w:lang w:val="en-US"/>
+        </w:rPr>
+        <w:t xml:space="preserve"> be run</w:t>
       </w:r>
     </w:p>
     <w:p>
@@ -4702,8 +5080,16 @@
         <w:rPr>
           <w:lang w:val="en-US"/>
         </w:rPr>
-        <w:t>on an S3 :</w:t>
-      </w:r>
+        <w:t>on an S</w:t>
+      </w:r>
+      <w:proofErr w:type="gramStart"/>
+      <w:r>
+        <w:rPr>
+          <w:lang w:val="en-US"/>
+        </w:rPr>
+        <w:t>3 :</w:t>
+      </w:r>
+      <w:proofErr w:type="gramEnd"/>
     </w:p>
     <w:p>
       <w:pPr>
@@ -4713,6 +5099,7 @@
           <w:lang w:val="en-US"/>
         </w:rPr>
       </w:pPr>
+      <w:proofErr w:type="gramStart"/>
       <w:r>
         <w:rPr>
           <w:lang w:val="en-US"/>
@@ -4723,7 +5110,14 @@
         <w:rPr>
           <w:lang w:val="en-US"/>
         </w:rPr>
-        <w:t xml:space="preserve">   "Outcome": "OK",</w:t>
+        <w:t xml:space="preserve">  </w:t>
+      </w:r>
+      <w:proofErr w:type="gramEnd"/>
+      <w:r>
+        <w:rPr>
+          <w:lang w:val="en-US"/>
+        </w:rPr>
+        <w:t xml:space="preserve"> "Outcome": "OK",</w:t>
       </w:r>
     </w:p>
     <w:p>
@@ -4845,6 +5239,7 @@
         <w:rPr>
           <w:lang w:val="en-US"/>
         </w:rPr>
+        <w:lastRenderedPageBreak/>
         <w:t xml:space="preserve">Note: at this stage the detection is not performed for real, the flask API currently mimics just the </w:t>
       </w:r>
       <w:r>
@@ -5159,7 +5554,6 @@
         <w:rPr>
           <w:lang w:val="en-US"/>
         </w:rPr>
-        <w:lastRenderedPageBreak/>
         <w:t xml:space="preserve">All the above files can be found in the folder </w:t>
       </w:r>
       <w:r>

</xml_diff>